<commit_message>
- fixed error #9 on voltage differences
</commit_message>
<xml_diff>
--- a/K47 User Manual/31_analogHall/Description/analogHall.docx
+++ b/K47 User Manual/31_analogHall/Description/analogHall.docx
@@ -314,8 +314,6 @@
         </w:rPr>
         <w:t xml:space="preserve"> </w:t>
       </w:r>
-      <w:bookmarkStart w:id="0" w:name="_GoBack"/>
-      <w:bookmarkEnd w:id="0"/>
       <w:r>
         <w:rPr>
           <w:rFonts w:ascii="Times New Roman" w:hAnsi="Times New Roman" w:cs="Times New Roman"/>
@@ -2028,7 +2026,7 @@
           <w:sz w:val="28"/>
           <w:szCs w:val="28"/>
         </w:rPr>
-        <w:t xml:space="preserve">When there is current at both ends of a semiconductor sheet and a uniform magnetic field with a magnetic induction strength is applied in </w:t>
+        <w:t xml:space="preserve">When there is current at both ends of a semiconductor sheet and a uniform magnetic field with a magnetic induction strength is applied </w:t>
       </w:r>
       <w:r>
         <w:rPr>
@@ -2085,7 +2083,25 @@
           <w:sz w:val="28"/>
           <w:szCs w:val="28"/>
         </w:rPr>
-        <w:t>A voltage difference is generated when the Hall element and the magnet meet in the forward direction, and there is no voltage difference when the Hall element and the magnet meet in the forward direction</w:t>
+        <w:t xml:space="preserve">A voltage difference is generated when the Hall element and the magnet meet in the forward direction, and there is no voltage difference when the Hall element and the magnet meet in the </w:t>
+      </w:r>
+      <w:r>
+        <w:rPr>
+          <w:rFonts w:ascii="Times New Roman" w:hAnsi="Times New Roman" w:cs="Times New Roman"/>
+          <w:sz w:val="28"/>
+          <w:szCs w:val="28"/>
+        </w:rPr>
+        <w:t xml:space="preserve">reverse </w:t>
+      </w:r>
+      <w:bookmarkStart w:id="0" w:name="_GoBack"/>
+      <w:bookmarkEnd w:id="0"/>
+      <w:r>
+        <w:rPr>
+          <w:rFonts w:ascii="Times New Roman" w:hAnsi="Times New Roman" w:cs="Times New Roman"/>
+          <w:sz w:val="28"/>
+          <w:szCs w:val="28"/>
+        </w:rPr>
+        <w:t>direction</w:t>
       </w:r>
       <w:r>
         <w:rPr>

</xml_diff>